<commit_message>
update minor on template
</commit_message>
<xml_diff>
--- a/template.docx
+++ b/template.docx
@@ -78,7 +78,7 @@
         <w:pStyle w:val="Compact"/>
         <w:numPr>
           <w:ilvl w:val="0"/>
-          <w:numId w:val="27"/>
+          <w:numId w:val="4"/>
         </w:numPr>
       </w:pPr>
       <w:r>
@@ -90,7 +90,7 @@
         <w:pStyle w:val="Compact"/>
         <w:numPr>
           <w:ilvl w:val="0"/>
-          <w:numId w:val="27"/>
+          <w:numId w:val="4"/>
         </w:numPr>
       </w:pPr>
       <w:r>
@@ -102,7 +102,7 @@
         <w:pStyle w:val="Compact"/>
         <w:numPr>
           <w:ilvl w:val="0"/>
-          <w:numId w:val="27"/>
+          <w:numId w:val="4"/>
         </w:numPr>
       </w:pPr>
       <w:r>
@@ -114,7 +114,7 @@
         <w:pStyle w:val="Compact"/>
         <w:numPr>
           <w:ilvl w:val="0"/>
-          <w:numId w:val="27"/>
+          <w:numId w:val="4"/>
         </w:numPr>
       </w:pPr>
       <w:r>
@@ -454,268 +454,6 @@
 <file path=word/numbering.xml><?xml version="1.0" encoding="utf-8"?>
 <w:numbering xmlns:wpc="http://schemas.microsoft.com/office/word/2010/wordprocessingCanvas" xmlns:cx="http://schemas.microsoft.com/office/drawing/2014/chartex" xmlns:cx1="http://schemas.microsoft.com/office/drawing/2015/9/8/chartex" xmlns:cx2="http://schemas.microsoft.com/office/drawing/2015/10/21/chartex" xmlns:cx3="http://schemas.microsoft.com/office/drawing/2016/5/9/chartex" xmlns:cx4="http://schemas.microsoft.com/office/drawing/2016/5/10/chartex" xmlns:cx5="http://schemas.microsoft.com/office/drawing/2016/5/11/chartex" xmlns:cx6="http://schemas.microsoft.com/office/drawing/2016/5/12/chartex" xmlns:cx7="http://schemas.microsoft.com/office/drawing/2016/5/13/chartex" xmlns:cx8="http://schemas.microsoft.com/office/drawing/2016/5/14/chartex" xmlns:mc="http://schemas.openxmlformats.org/markup-compatibility/2006" xmlns:aink="http://schemas.microsoft.com/office/drawing/2016/ink" xmlns:am3d="http://schemas.microsoft.com/office/drawing/2017/model3d" xmlns:o="urn:schemas-microsoft-com:office:office" xmlns:oel="http://schemas.microsoft.com/office/2019/extlst" xmlns:r="http://schemas.openxmlformats.org/officeDocument/2006/relationships" xmlns:m="http://schemas.openxmlformats.org/officeDocument/2006/math" xmlns:v="urn:schemas-microsoft-com:vml" xmlns:wp14="http://schemas.microsoft.com/office/word/2010/wordprocessingDrawing" xmlns:wp="http://schemas.openxmlformats.org/drawingml/2006/wordprocessingDrawing" xmlns:w10="urn:schemas-microsoft-com:office:word" xmlns:w="http://schemas.openxmlformats.org/wordprocessingml/2006/main" xmlns:w14="http://schemas.microsoft.com/office/word/2010/wordml" xmlns:w15="http://schemas.microsoft.com/office/word/2012/wordml" xmlns:w16cex="http://schemas.microsoft.com/office/word/2018/wordml/cex" xmlns:w16cid="http://schemas.microsoft.com/office/word/2016/wordml/cid" xmlns:w16="http://schemas.microsoft.com/office/word/2018/wordml" xmlns:w16du="http://schemas.microsoft.com/office/word/2023/wordml/word16du" xmlns:w16sdtdh="http://schemas.microsoft.com/office/word/2020/wordml/sdtdatahash" xmlns:w16se="http://schemas.microsoft.com/office/word/2015/wordml/symex" xmlns:wpg="http://schemas.microsoft.com/office/word/2010/wordprocessingGroup" xmlns:wpi="http://schemas.microsoft.com/office/word/2010/wordprocessingInk" xmlns:wne="http://schemas.microsoft.com/office/word/2006/wordml" xmlns:wps="http://schemas.microsoft.com/office/word/2010/wordprocessingShape" mc:Ignorable="w14 w15 w16se w16cid w16 w16cex w16sdtdh wp14">
   <w:abstractNum w:abstractNumId="0" w15:restartNumberingAfterBreak="0">
-    <w:nsid w:val="FFFFFF7C"/>
-    <w:multiLevelType w:val="singleLevel"/>
-    <w:tmpl w:val="72BCF93C"/>
-    <w:lvl w:ilvl="0">
-      <w:start w:val="1"/>
-      <w:numFmt w:val="decimal"/>
-      <w:lvlText w:val="%1."/>
-      <w:lvlJc w:val="left"/>
-      <w:pPr>
-        <w:tabs>
-          <w:tab w:val="num" w:pos="1492"/>
-        </w:tabs>
-        <w:ind w:left="1492" w:hanging="360"/>
-      </w:pPr>
-    </w:lvl>
-  </w:abstractNum>
-  <w:abstractNum w:abstractNumId="1" w15:restartNumberingAfterBreak="0">
-    <w:nsid w:val="FFFFFF7D"/>
-    <w:multiLevelType w:val="singleLevel"/>
-    <w:tmpl w:val="DB6426B4"/>
-    <w:lvl w:ilvl="0">
-      <w:start w:val="1"/>
-      <w:numFmt w:val="decimal"/>
-      <w:lvlText w:val="%1."/>
-      <w:lvlJc w:val="left"/>
-      <w:pPr>
-        <w:tabs>
-          <w:tab w:val="num" w:pos="1209"/>
-        </w:tabs>
-        <w:ind w:left="1209" w:hanging="360"/>
-      </w:pPr>
-    </w:lvl>
-  </w:abstractNum>
-  <w:abstractNum w:abstractNumId="2" w15:restartNumberingAfterBreak="0">
-    <w:nsid w:val="FFFFFF7E"/>
-    <w:multiLevelType w:val="singleLevel"/>
-    <w:tmpl w:val="980EB69C"/>
-    <w:lvl w:ilvl="0">
-      <w:start w:val="1"/>
-      <w:numFmt w:val="decimal"/>
-      <w:lvlText w:val="%1."/>
-      <w:lvlJc w:val="left"/>
-      <w:pPr>
-        <w:tabs>
-          <w:tab w:val="num" w:pos="926"/>
-        </w:tabs>
-        <w:ind w:left="926" w:hanging="360"/>
-      </w:pPr>
-    </w:lvl>
-  </w:abstractNum>
-  <w:abstractNum w:abstractNumId="3" w15:restartNumberingAfterBreak="0">
-    <w:nsid w:val="FFFFFF7F"/>
-    <w:multiLevelType w:val="singleLevel"/>
-    <w:tmpl w:val="428C5C96"/>
-    <w:lvl w:ilvl="0">
-      <w:start w:val="1"/>
-      <w:numFmt w:val="decimal"/>
-      <w:lvlText w:val="%1."/>
-      <w:lvlJc w:val="left"/>
-      <w:pPr>
-        <w:tabs>
-          <w:tab w:val="num" w:pos="643"/>
-        </w:tabs>
-        <w:ind w:left="643" w:hanging="360"/>
-      </w:pPr>
-    </w:lvl>
-  </w:abstractNum>
-  <w:abstractNum w:abstractNumId="4" w15:restartNumberingAfterBreak="0">
-    <w:nsid w:val="FFFFFF80"/>
-    <w:multiLevelType w:val="singleLevel"/>
-    <w:tmpl w:val="FE14D4F2"/>
-    <w:lvl w:ilvl="0">
-      <w:start w:val="1"/>
-      <w:numFmt w:val="bullet"/>
-      <w:lvlText w:val=""/>
-      <w:lvlJc w:val="left"/>
-      <w:pPr>
-        <w:tabs>
-          <w:tab w:val="num" w:pos="1800"/>
-        </w:tabs>
-        <w:ind w:left="1800" w:hanging="360"/>
-      </w:pPr>
-      <w:rPr>
-        <w:rFonts w:ascii="Symbol" w:hAnsi="Symbol" w:hint="default"/>
-      </w:rPr>
-    </w:lvl>
-  </w:abstractNum>
-  <w:abstractNum w:abstractNumId="5" w15:restartNumberingAfterBreak="0">
-    <w:nsid w:val="FFFFFF81"/>
-    <w:multiLevelType w:val="singleLevel"/>
-    <w:tmpl w:val="EE4EC1BC"/>
-    <w:lvl w:ilvl="0">
-      <w:start w:val="1"/>
-      <w:numFmt w:val="bullet"/>
-      <w:lvlText w:val=""/>
-      <w:lvlJc w:val="left"/>
-      <w:pPr>
-        <w:tabs>
-          <w:tab w:val="num" w:pos="1440"/>
-        </w:tabs>
-        <w:ind w:left="1440" w:hanging="360"/>
-      </w:pPr>
-      <w:rPr>
-        <w:rFonts w:ascii="Symbol" w:hAnsi="Symbol" w:hint="default"/>
-      </w:rPr>
-    </w:lvl>
-  </w:abstractNum>
-  <w:abstractNum w:abstractNumId="6" w15:restartNumberingAfterBreak="0">
-    <w:nsid w:val="FFFFFF82"/>
-    <w:multiLevelType w:val="singleLevel"/>
-    <w:tmpl w:val="66680BDE"/>
-    <w:lvl w:ilvl="0">
-      <w:start w:val="1"/>
-      <w:numFmt w:val="bullet"/>
-      <w:lvlText w:val=""/>
-      <w:lvlJc w:val="left"/>
-      <w:pPr>
-        <w:tabs>
-          <w:tab w:val="num" w:pos="926"/>
-        </w:tabs>
-        <w:ind w:left="926" w:hanging="360"/>
-      </w:pPr>
-      <w:rPr>
-        <w:rFonts w:ascii="Symbol" w:hAnsi="Symbol" w:hint="default"/>
-      </w:rPr>
-    </w:lvl>
-  </w:abstractNum>
-  <w:abstractNum w:abstractNumId="7" w15:restartNumberingAfterBreak="0">
-    <w:nsid w:val="FFFFFF83"/>
-    <w:multiLevelType w:val="singleLevel"/>
-    <w:tmpl w:val="2FD21302"/>
-    <w:lvl w:ilvl="0">
-      <w:start w:val="1"/>
-      <w:numFmt w:val="bullet"/>
-      <w:lvlText w:val=""/>
-      <w:lvlJc w:val="left"/>
-      <w:pPr>
-        <w:tabs>
-          <w:tab w:val="num" w:pos="643"/>
-        </w:tabs>
-        <w:ind w:left="643" w:hanging="360"/>
-      </w:pPr>
-      <w:rPr>
-        <w:rFonts w:ascii="Symbol" w:hAnsi="Symbol" w:hint="default"/>
-      </w:rPr>
-    </w:lvl>
-  </w:abstractNum>
-  <w:abstractNum w:abstractNumId="8" w15:restartNumberingAfterBreak="0">
-    <w:nsid w:val="FFFFFF88"/>
-    <w:multiLevelType w:val="singleLevel"/>
-    <w:tmpl w:val="F5AE942E"/>
-    <w:lvl w:ilvl="0">
-      <w:start w:val="1"/>
-      <w:numFmt w:val="decimal"/>
-      <w:lvlText w:val="%1."/>
-      <w:lvlJc w:val="left"/>
-      <w:pPr>
-        <w:tabs>
-          <w:tab w:val="num" w:pos="360"/>
-        </w:tabs>
-        <w:ind w:left="360" w:hanging="360"/>
-      </w:pPr>
-    </w:lvl>
-  </w:abstractNum>
-  <w:abstractNum w:abstractNumId="9" w15:restartNumberingAfterBreak="0">
-    <w:nsid w:val="FFFFFF89"/>
-    <w:multiLevelType w:val="singleLevel"/>
-    <w:tmpl w:val="09B4C3AA"/>
-    <w:lvl w:ilvl="0">
-      <w:start w:val="1"/>
-      <w:numFmt w:val="bullet"/>
-      <w:lvlText w:val=""/>
-      <w:lvlJc w:val="left"/>
-      <w:pPr>
-        <w:tabs>
-          <w:tab w:val="num" w:pos="360"/>
-        </w:tabs>
-        <w:ind w:left="360" w:hanging="360"/>
-      </w:pPr>
-      <w:rPr>
-        <w:rFonts w:ascii="Symbol" w:hAnsi="Symbol" w:hint="default"/>
-      </w:rPr>
-    </w:lvl>
-  </w:abstractNum>
-  <w:abstractNum w:abstractNumId="10" w15:restartNumberingAfterBreak="0">
-    <w:nsid w:val="0000A990"/>
-    <w:multiLevelType w:val="multilevel"/>
-    <w:tmpl w:val="EC2E2F66"/>
-    <w:lvl w:ilvl="0">
-      <w:numFmt w:val="bullet"/>
-      <w:lvlText w:val=" "/>
-      <w:lvlJc w:val="left"/>
-      <w:pPr>
-        <w:ind w:left="720" w:hanging="480"/>
-      </w:pPr>
-    </w:lvl>
-    <w:lvl w:ilvl="1">
-      <w:numFmt w:val="bullet"/>
-      <w:lvlText w:val=" "/>
-      <w:lvlJc w:val="left"/>
-      <w:pPr>
-        <w:ind w:left="1440" w:hanging="480"/>
-      </w:pPr>
-    </w:lvl>
-    <w:lvl w:ilvl="2">
-      <w:numFmt w:val="bullet"/>
-      <w:lvlText w:val=" "/>
-      <w:lvlJc w:val="left"/>
-      <w:pPr>
-        <w:ind w:left="2160" w:hanging="480"/>
-      </w:pPr>
-    </w:lvl>
-    <w:lvl w:ilvl="3">
-      <w:numFmt w:val="bullet"/>
-      <w:lvlText w:val=" "/>
-      <w:lvlJc w:val="left"/>
-      <w:pPr>
-        <w:ind w:left="2880" w:hanging="480"/>
-      </w:pPr>
-    </w:lvl>
-    <w:lvl w:ilvl="4">
-      <w:numFmt w:val="bullet"/>
-      <w:lvlText w:val=" "/>
-      <w:lvlJc w:val="left"/>
-      <w:pPr>
-        <w:ind w:left="3600" w:hanging="480"/>
-      </w:pPr>
-    </w:lvl>
-    <w:lvl w:ilvl="5">
-      <w:numFmt w:val="bullet"/>
-      <w:lvlText w:val=" "/>
-      <w:lvlJc w:val="left"/>
-      <w:pPr>
-        <w:ind w:left="4320" w:hanging="480"/>
-      </w:pPr>
-    </w:lvl>
-    <w:lvl w:ilvl="6">
-      <w:numFmt w:val="bullet"/>
-      <w:lvlText w:val=" "/>
-      <w:lvlJc w:val="left"/>
-      <w:pPr>
-        <w:ind w:left="5040" w:hanging="480"/>
-      </w:pPr>
-    </w:lvl>
-    <w:lvl w:ilvl="7">
-      <w:numFmt w:val="bullet"/>
-      <w:lvlText w:val=" "/>
-      <w:lvlJc w:val="left"/>
-      <w:pPr>
-        <w:ind w:left="5760" w:hanging="480"/>
-      </w:pPr>
-    </w:lvl>
-    <w:lvl w:ilvl="8">
-      <w:numFmt w:val="bullet"/>
-      <w:lvlText w:val=" "/>
-      <w:lvlJc w:val="left"/>
-      <w:pPr>
-        <w:ind w:left="6480" w:hanging="480"/>
-      </w:pPr>
-    </w:lvl>
-  </w:abstractNum>
-  <w:abstractNum w:abstractNumId="11" w15:restartNumberingAfterBreak="0">
     <w:nsid w:val="00A99411"/>
     <w:multiLevelType w:val="multilevel"/>
     <w:tmpl w:val="8FAE86BC"/>
@@ -801,375 +539,7 @@
       </w:pPr>
     </w:lvl>
   </w:abstractNum>
-  <w:abstractNum w:abstractNumId="12" w15:restartNumberingAfterBreak="0">
-    <w:nsid w:val="0BC657B3"/>
-    <w:multiLevelType w:val="multilevel"/>
-    <w:tmpl w:val="040C001D"/>
-    <w:numStyleLink w:val="Defaultul"/>
-  </w:abstractNum>
-  <w:abstractNum w:abstractNumId="13" w15:restartNumberingAfterBreak="0">
-    <w:nsid w:val="15370A07"/>
-    <w:multiLevelType w:val="multilevel"/>
-    <w:tmpl w:val="040C001D"/>
-    <w:lvl w:ilvl="0">
-      <w:start w:val="1"/>
-      <w:numFmt w:val="decimal"/>
-      <w:lvlText w:val="%1)"/>
-      <w:lvlJc w:val="left"/>
-      <w:pPr>
-        <w:ind w:left="360" w:hanging="360"/>
-      </w:pPr>
-    </w:lvl>
-    <w:lvl w:ilvl="1">
-      <w:start w:val="1"/>
-      <w:numFmt w:val="lowerLetter"/>
-      <w:lvlText w:val="%2)"/>
-      <w:lvlJc w:val="left"/>
-      <w:pPr>
-        <w:ind w:left="720" w:hanging="360"/>
-      </w:pPr>
-    </w:lvl>
-    <w:lvl w:ilvl="2">
-      <w:start w:val="1"/>
-      <w:numFmt w:val="lowerRoman"/>
-      <w:lvlText w:val="%3)"/>
-      <w:lvlJc w:val="left"/>
-      <w:pPr>
-        <w:ind w:left="1080" w:hanging="360"/>
-      </w:pPr>
-    </w:lvl>
-    <w:lvl w:ilvl="3">
-      <w:start w:val="1"/>
-      <w:numFmt w:val="decimal"/>
-      <w:lvlText w:val="(%4)"/>
-      <w:lvlJc w:val="left"/>
-      <w:pPr>
-        <w:ind w:left="1440" w:hanging="360"/>
-      </w:pPr>
-    </w:lvl>
-    <w:lvl w:ilvl="4">
-      <w:start w:val="1"/>
-      <w:numFmt w:val="lowerLetter"/>
-      <w:lvlText w:val="(%5)"/>
-      <w:lvlJc w:val="left"/>
-      <w:pPr>
-        <w:ind w:left="1800" w:hanging="360"/>
-      </w:pPr>
-    </w:lvl>
-    <w:lvl w:ilvl="5">
-      <w:start w:val="1"/>
-      <w:numFmt w:val="lowerRoman"/>
-      <w:lvlText w:val="(%6)"/>
-      <w:lvlJc w:val="left"/>
-      <w:pPr>
-        <w:ind w:left="2160" w:hanging="360"/>
-      </w:pPr>
-    </w:lvl>
-    <w:lvl w:ilvl="6">
-      <w:start w:val="1"/>
-      <w:numFmt w:val="decimal"/>
-      <w:lvlText w:val="%7."/>
-      <w:lvlJc w:val="left"/>
-      <w:pPr>
-        <w:ind w:left="2520" w:hanging="360"/>
-      </w:pPr>
-    </w:lvl>
-    <w:lvl w:ilvl="7">
-      <w:start w:val="1"/>
-      <w:numFmt w:val="lowerLetter"/>
-      <w:lvlText w:val="%8."/>
-      <w:lvlJc w:val="left"/>
-      <w:pPr>
-        <w:ind w:left="2880" w:hanging="360"/>
-      </w:pPr>
-    </w:lvl>
-    <w:lvl w:ilvl="8">
-      <w:start w:val="1"/>
-      <w:numFmt w:val="lowerRoman"/>
-      <w:lvlText w:val="%9."/>
-      <w:lvlJc w:val="left"/>
-      <w:pPr>
-        <w:ind w:left="3240" w:hanging="360"/>
-      </w:pPr>
-    </w:lvl>
-  </w:abstractNum>
-  <w:abstractNum w:abstractNumId="14" w15:restartNumberingAfterBreak="0">
-    <w:nsid w:val="170CD2DE"/>
-    <w:multiLevelType w:val="multilevel"/>
-    <w:tmpl w:val="A94065D6"/>
-    <w:lvl w:ilvl="0">
-      <w:numFmt w:val="bullet"/>
-      <w:lvlText w:val=" "/>
-      <w:lvlJc w:val="left"/>
-      <w:pPr>
-        <w:tabs>
-          <w:tab w:val="num" w:pos="0"/>
-        </w:tabs>
-        <w:ind w:left="480" w:hanging="480"/>
-      </w:pPr>
-    </w:lvl>
-    <w:lvl w:ilvl="1">
-      <w:numFmt w:val="bullet"/>
-      <w:lvlText w:val=" "/>
-      <w:lvlJc w:val="left"/>
-      <w:pPr>
-        <w:tabs>
-          <w:tab w:val="num" w:pos="720"/>
-        </w:tabs>
-        <w:ind w:left="1200" w:hanging="480"/>
-      </w:pPr>
-    </w:lvl>
-    <w:lvl w:ilvl="2">
-      <w:numFmt w:val="bullet"/>
-      <w:lvlText w:val=" "/>
-      <w:lvlJc w:val="left"/>
-      <w:pPr>
-        <w:tabs>
-          <w:tab w:val="num" w:pos="1440"/>
-        </w:tabs>
-        <w:ind w:left="1920" w:hanging="480"/>
-      </w:pPr>
-    </w:lvl>
-    <w:lvl w:ilvl="3">
-      <w:numFmt w:val="bullet"/>
-      <w:lvlText w:val=" "/>
-      <w:lvlJc w:val="left"/>
-      <w:pPr>
-        <w:tabs>
-          <w:tab w:val="num" w:pos="2160"/>
-        </w:tabs>
-        <w:ind w:left="2640" w:hanging="480"/>
-      </w:pPr>
-    </w:lvl>
-    <w:lvl w:ilvl="4">
-      <w:numFmt w:val="bullet"/>
-      <w:lvlText w:val=" "/>
-      <w:lvlJc w:val="left"/>
-      <w:pPr>
-        <w:tabs>
-          <w:tab w:val="num" w:pos="2880"/>
-        </w:tabs>
-        <w:ind w:left="3360" w:hanging="480"/>
-      </w:pPr>
-    </w:lvl>
-    <w:lvl w:ilvl="5">
-      <w:numFmt w:val="bullet"/>
-      <w:lvlText w:val=" "/>
-      <w:lvlJc w:val="left"/>
-      <w:pPr>
-        <w:tabs>
-          <w:tab w:val="num" w:pos="3600"/>
-        </w:tabs>
-        <w:ind w:left="4080" w:hanging="480"/>
-      </w:pPr>
-    </w:lvl>
-    <w:lvl w:ilvl="6">
-      <w:numFmt w:val="bullet"/>
-      <w:lvlText w:val=" "/>
-      <w:lvlJc w:val="left"/>
-      <w:pPr>
-        <w:tabs>
-          <w:tab w:val="num" w:pos="4320"/>
-        </w:tabs>
-        <w:ind w:left="4800" w:hanging="480"/>
-      </w:pPr>
-    </w:lvl>
-    <w:lvl w:ilvl="7">
-      <w:numFmt w:val="bullet"/>
-      <w:lvlText w:val=" "/>
-      <w:lvlJc w:val="left"/>
-      <w:pPr>
-        <w:tabs>
-          <w:tab w:val="num" w:pos="5040"/>
-        </w:tabs>
-        <w:ind w:left="5520" w:hanging="480"/>
-      </w:pPr>
-    </w:lvl>
-    <w:lvl w:ilvl="8">
-      <w:numFmt w:val="bullet"/>
-      <w:lvlText w:val=" "/>
-      <w:lvlJc w:val="left"/>
-      <w:pPr>
-        <w:tabs>
-          <w:tab w:val="num" w:pos="5760"/>
-        </w:tabs>
-        <w:ind w:left="6240" w:hanging="480"/>
-      </w:pPr>
-    </w:lvl>
-  </w:abstractNum>
-  <w:abstractNum w:abstractNumId="15" w15:restartNumberingAfterBreak="0">
-    <w:nsid w:val="1A8E7783"/>
-    <w:multiLevelType w:val="multilevel"/>
-    <w:tmpl w:val="745A1C10"/>
-    <w:lvl w:ilvl="0">
-      <w:start w:val="1"/>
-      <w:numFmt w:val="decimal"/>
-      <w:lvlText w:val="%1."/>
-      <w:lvlJc w:val="left"/>
-      <w:pPr>
-        <w:ind w:left="360" w:hanging="360"/>
-      </w:pPr>
-    </w:lvl>
-    <w:lvl w:ilvl="1">
-      <w:start w:val="1"/>
-      <w:numFmt w:val="decimal"/>
-      <w:lvlText w:val="%1.%2."/>
-      <w:lvlJc w:val="left"/>
-      <w:pPr>
-        <w:ind w:left="792" w:hanging="432"/>
-      </w:pPr>
-    </w:lvl>
-    <w:lvl w:ilvl="2">
-      <w:start w:val="1"/>
-      <w:numFmt w:val="decimal"/>
-      <w:lvlText w:val="%1.%2.%3."/>
-      <w:lvlJc w:val="left"/>
-      <w:pPr>
-        <w:ind w:left="1224" w:hanging="504"/>
-      </w:pPr>
-    </w:lvl>
-    <w:lvl w:ilvl="3">
-      <w:start w:val="1"/>
-      <w:numFmt w:val="decimal"/>
-      <w:lvlText w:val="%1.%2.%3.%4."/>
-      <w:lvlJc w:val="left"/>
-      <w:pPr>
-        <w:ind w:left="1728" w:hanging="648"/>
-      </w:pPr>
-    </w:lvl>
-    <w:lvl w:ilvl="4">
-      <w:start w:val="1"/>
-      <w:numFmt w:val="decimal"/>
-      <w:lvlText w:val="%1.%2.%3.%4.%5."/>
-      <w:lvlJc w:val="left"/>
-      <w:pPr>
-        <w:ind w:left="2232" w:hanging="792"/>
-      </w:pPr>
-    </w:lvl>
-    <w:lvl w:ilvl="5">
-      <w:start w:val="1"/>
-      <w:numFmt w:val="decimal"/>
-      <w:lvlText w:val="%1.%2.%3.%4.%5.%6."/>
-      <w:lvlJc w:val="left"/>
-      <w:pPr>
-        <w:ind w:left="2736" w:hanging="936"/>
-      </w:pPr>
-    </w:lvl>
-    <w:lvl w:ilvl="6">
-      <w:start w:val="1"/>
-      <w:numFmt w:val="decimal"/>
-      <w:lvlText w:val="%1.%2.%3.%4.%5.%6.%7."/>
-      <w:lvlJc w:val="left"/>
-      <w:pPr>
-        <w:ind w:left="3240" w:hanging="1080"/>
-      </w:pPr>
-    </w:lvl>
-    <w:lvl w:ilvl="7">
-      <w:start w:val="1"/>
-      <w:numFmt w:val="decimal"/>
-      <w:lvlText w:val="%1.%2.%3.%4.%5.%6.%7.%8."/>
-      <w:lvlJc w:val="left"/>
-      <w:pPr>
-        <w:ind w:left="3744" w:hanging="1224"/>
-      </w:pPr>
-    </w:lvl>
-    <w:lvl w:ilvl="8">
-      <w:start w:val="1"/>
-      <w:numFmt w:val="decimal"/>
-      <w:lvlText w:val="%1.%2.%3.%4.%5.%6.%7.%8.%9."/>
-      <w:lvlJc w:val="left"/>
-      <w:pPr>
-        <w:ind w:left="4320" w:hanging="1440"/>
-      </w:pPr>
-    </w:lvl>
-  </w:abstractNum>
-  <w:abstractNum w:abstractNumId="16" w15:restartNumberingAfterBreak="0">
-    <w:nsid w:val="249510A6"/>
-    <w:multiLevelType w:val="multilevel"/>
-    <w:tmpl w:val="439AF720"/>
-    <w:lvl w:ilvl="0">
-      <w:start w:val="1"/>
-      <w:numFmt w:val="decimal"/>
-      <w:lvlText w:val="%1."/>
-      <w:lvlJc w:val="left"/>
-      <w:pPr>
-        <w:ind w:left="360" w:hanging="360"/>
-      </w:pPr>
-    </w:lvl>
-    <w:lvl w:ilvl="1">
-      <w:start w:val="1"/>
-      <w:numFmt w:val="decimal"/>
-      <w:lvlText w:val="%1.%2."/>
-      <w:lvlJc w:val="left"/>
-      <w:pPr>
-        <w:ind w:left="792" w:hanging="432"/>
-      </w:pPr>
-    </w:lvl>
-    <w:lvl w:ilvl="2">
-      <w:start w:val="1"/>
-      <w:numFmt w:val="decimal"/>
-      <w:lvlText w:val="%1.%2.%3."/>
-      <w:lvlJc w:val="left"/>
-      <w:pPr>
-        <w:ind w:left="1224" w:hanging="504"/>
-      </w:pPr>
-    </w:lvl>
-    <w:lvl w:ilvl="3">
-      <w:start w:val="1"/>
-      <w:numFmt w:val="decimal"/>
-      <w:lvlText w:val="%1.%2.%3.%4."/>
-      <w:lvlJc w:val="left"/>
-      <w:pPr>
-        <w:ind w:left="1728" w:hanging="648"/>
-      </w:pPr>
-    </w:lvl>
-    <w:lvl w:ilvl="4">
-      <w:start w:val="1"/>
-      <w:numFmt w:val="decimal"/>
-      <w:lvlText w:val="%1.%2.%3.%4.%5."/>
-      <w:lvlJc w:val="left"/>
-      <w:pPr>
-        <w:ind w:left="2232" w:hanging="792"/>
-      </w:pPr>
-    </w:lvl>
-    <w:lvl w:ilvl="5">
-      <w:start w:val="1"/>
-      <w:numFmt w:val="decimal"/>
-      <w:lvlText w:val="%1.%2.%3.%4.%5.%6."/>
-      <w:lvlJc w:val="left"/>
-      <w:pPr>
-        <w:ind w:left="2736" w:hanging="936"/>
-      </w:pPr>
-    </w:lvl>
-    <w:lvl w:ilvl="6">
-      <w:start w:val="1"/>
-      <w:numFmt w:val="decimal"/>
-      <w:lvlText w:val="%1.%2.%3.%4.%5.%6.%7."/>
-      <w:lvlJc w:val="left"/>
-      <w:pPr>
-        <w:ind w:left="3240" w:hanging="1080"/>
-      </w:pPr>
-    </w:lvl>
-    <w:lvl w:ilvl="7">
-      <w:start w:val="1"/>
-      <w:numFmt w:val="decimal"/>
-      <w:lvlText w:val="%1.%2.%3.%4.%5.%6.%7.%8."/>
-      <w:lvlJc w:val="left"/>
-      <w:pPr>
-        <w:ind w:left="3744" w:hanging="1224"/>
-      </w:pPr>
-    </w:lvl>
-    <w:lvl w:ilvl="8">
-      <w:start w:val="1"/>
-      <w:numFmt w:val="decimal"/>
-      <w:lvlText w:val="%1.%2.%3.%4.%5.%6.%7.%8.%9."/>
-      <w:lvlJc w:val="left"/>
-      <w:pPr>
-        <w:ind w:left="4320" w:hanging="1440"/>
-      </w:pPr>
-    </w:lvl>
-  </w:abstractNum>
-  <w:abstractNum w:abstractNumId="17" w15:restartNumberingAfterBreak="0">
+  <w:abstractNum w:abstractNumId="1" w15:restartNumberingAfterBreak="0">
     <w:nsid w:val="25B42E34"/>
     <w:multiLevelType w:val="multilevel"/>
     <w:tmpl w:val="040C001D"/>
@@ -1275,13 +645,7 @@
       </w:pPr>
     </w:lvl>
   </w:abstractNum>
-  <w:abstractNum w:abstractNumId="18" w15:restartNumberingAfterBreak="0">
-    <w:nsid w:val="289B7C2A"/>
-    <w:multiLevelType w:val="multilevel"/>
-    <w:tmpl w:val="4B88F872"/>
-    <w:numStyleLink w:val="Defaultol"/>
-  </w:abstractNum>
-  <w:abstractNum w:abstractNumId="19" w15:restartNumberingAfterBreak="0">
+  <w:abstractNum w:abstractNumId="2" w15:restartNumberingAfterBreak="0">
     <w:nsid w:val="324A70B7"/>
     <w:multiLevelType w:val="multilevel"/>
     <w:tmpl w:val="4B88F872"/>
@@ -1368,437 +732,7 @@
       </w:pPr>
     </w:lvl>
   </w:abstractNum>
-  <w:abstractNum w:abstractNumId="20" w15:restartNumberingAfterBreak="0">
-    <w:nsid w:val="3A441560"/>
-    <w:multiLevelType w:val="multilevel"/>
-    <w:tmpl w:val="B1F2FF90"/>
-    <w:lvl w:ilvl="0">
-      <w:start w:val="1"/>
-      <w:numFmt w:val="decimal"/>
-      <w:lvlText w:val="%1."/>
-      <w:lvlJc w:val="left"/>
-      <w:pPr>
-        <w:ind w:left="360" w:hanging="360"/>
-      </w:pPr>
-    </w:lvl>
-    <w:lvl w:ilvl="1">
-      <w:start w:val="1"/>
-      <w:numFmt w:val="decimal"/>
-      <w:lvlText w:val="%1.%2."/>
-      <w:lvlJc w:val="left"/>
-      <w:pPr>
-        <w:ind w:left="792" w:hanging="432"/>
-      </w:pPr>
-    </w:lvl>
-    <w:lvl w:ilvl="2">
-      <w:start w:val="1"/>
-      <w:numFmt w:val="decimal"/>
-      <w:lvlText w:val="%1.%2.%3."/>
-      <w:lvlJc w:val="left"/>
-      <w:pPr>
-        <w:ind w:left="1224" w:hanging="504"/>
-      </w:pPr>
-    </w:lvl>
-    <w:lvl w:ilvl="3">
-      <w:start w:val="1"/>
-      <w:numFmt w:val="decimal"/>
-      <w:lvlText w:val="%1.%2.%3.%4."/>
-      <w:lvlJc w:val="left"/>
-      <w:pPr>
-        <w:ind w:left="1728" w:hanging="648"/>
-      </w:pPr>
-    </w:lvl>
-    <w:lvl w:ilvl="4">
-      <w:start w:val="1"/>
-      <w:numFmt w:val="decimal"/>
-      <w:lvlText w:val="%1.%2.%3.%4.%5."/>
-      <w:lvlJc w:val="left"/>
-      <w:pPr>
-        <w:ind w:left="2232" w:hanging="792"/>
-      </w:pPr>
-    </w:lvl>
-    <w:lvl w:ilvl="5">
-      <w:start w:val="1"/>
-      <w:numFmt w:val="decimal"/>
-      <w:lvlText w:val="%1.%2.%3.%4.%5.%6."/>
-      <w:lvlJc w:val="left"/>
-      <w:pPr>
-        <w:ind w:left="2736" w:hanging="936"/>
-      </w:pPr>
-    </w:lvl>
-    <w:lvl w:ilvl="6">
-      <w:start w:val="1"/>
-      <w:numFmt w:val="decimal"/>
-      <w:lvlText w:val="%1.%2.%3.%4.%5.%6.%7."/>
-      <w:lvlJc w:val="left"/>
-      <w:pPr>
-        <w:ind w:left="3240" w:hanging="1080"/>
-      </w:pPr>
-    </w:lvl>
-    <w:lvl w:ilvl="7">
-      <w:start w:val="1"/>
-      <w:numFmt w:val="decimal"/>
-      <w:lvlText w:val="%1.%2.%3.%4.%5.%6.%7.%8."/>
-      <w:lvlJc w:val="left"/>
-      <w:pPr>
-        <w:ind w:left="3744" w:hanging="1224"/>
-      </w:pPr>
-    </w:lvl>
-    <w:lvl w:ilvl="8">
-      <w:start w:val="1"/>
-      <w:numFmt w:val="decimal"/>
-      <w:lvlText w:val="%1.%2.%3.%4.%5.%6.%7.%8.%9."/>
-      <w:lvlJc w:val="left"/>
-      <w:pPr>
-        <w:ind w:left="4320" w:hanging="1440"/>
-      </w:pPr>
-    </w:lvl>
-  </w:abstractNum>
-  <w:abstractNum w:abstractNumId="21" w15:restartNumberingAfterBreak="0">
-    <w:nsid w:val="3DCC70B2"/>
-    <w:multiLevelType w:val="multilevel"/>
-    <w:tmpl w:val="163C7B76"/>
-    <w:lvl w:ilvl="0">
-      <w:start w:val="1"/>
-      <w:numFmt w:val="decimal"/>
-      <w:lvlText w:val="%1."/>
-      <w:lvlJc w:val="left"/>
-      <w:pPr>
-        <w:ind w:left="360" w:hanging="360"/>
-      </w:pPr>
-    </w:lvl>
-    <w:lvl w:ilvl="1">
-      <w:start w:val="1"/>
-      <w:numFmt w:val="decimal"/>
-      <w:lvlText w:val="%1.%2."/>
-      <w:lvlJc w:val="left"/>
-      <w:pPr>
-        <w:ind w:left="792" w:hanging="432"/>
-      </w:pPr>
-    </w:lvl>
-    <w:lvl w:ilvl="2">
-      <w:start w:val="1"/>
-      <w:numFmt w:val="decimal"/>
-      <w:lvlText w:val="%1.%2.%3."/>
-      <w:lvlJc w:val="left"/>
-      <w:pPr>
-        <w:ind w:left="1224" w:hanging="504"/>
-      </w:pPr>
-    </w:lvl>
-    <w:lvl w:ilvl="3">
-      <w:start w:val="1"/>
-      <w:numFmt w:val="decimal"/>
-      <w:lvlText w:val="%1.%2.%3.%4."/>
-      <w:lvlJc w:val="left"/>
-      <w:pPr>
-        <w:ind w:left="1728" w:hanging="648"/>
-      </w:pPr>
-    </w:lvl>
-    <w:lvl w:ilvl="4">
-      <w:start w:val="1"/>
-      <w:numFmt w:val="decimal"/>
-      <w:lvlText w:val="%1.%2.%3.%4.%5."/>
-      <w:lvlJc w:val="left"/>
-      <w:pPr>
-        <w:ind w:left="2232" w:hanging="792"/>
-      </w:pPr>
-    </w:lvl>
-    <w:lvl w:ilvl="5">
-      <w:start w:val="1"/>
-      <w:numFmt w:val="decimal"/>
-      <w:lvlText w:val="%1.%2.%3.%4.%5.%6."/>
-      <w:lvlJc w:val="left"/>
-      <w:pPr>
-        <w:ind w:left="2736" w:hanging="936"/>
-      </w:pPr>
-    </w:lvl>
-    <w:lvl w:ilvl="6">
-      <w:start w:val="1"/>
-      <w:numFmt w:val="decimal"/>
-      <w:lvlText w:val="%1.%2.%3.%4.%5.%6.%7."/>
-      <w:lvlJc w:val="left"/>
-      <w:pPr>
-        <w:ind w:left="3240" w:hanging="1080"/>
-      </w:pPr>
-    </w:lvl>
-    <w:lvl w:ilvl="7">
-      <w:start w:val="1"/>
-      <w:numFmt w:val="decimal"/>
-      <w:lvlText w:val="%1.%2.%3.%4.%5.%6.%7.%8."/>
-      <w:lvlJc w:val="left"/>
-      <w:pPr>
-        <w:ind w:left="3744" w:hanging="1224"/>
-      </w:pPr>
-    </w:lvl>
-    <w:lvl w:ilvl="8">
-      <w:start w:val="1"/>
-      <w:numFmt w:val="decimal"/>
-      <w:lvlText w:val="%1.%2.%3.%4.%5.%6.%7.%8.%9."/>
-      <w:lvlJc w:val="left"/>
-      <w:pPr>
-        <w:ind w:left="4320" w:hanging="1440"/>
-      </w:pPr>
-    </w:lvl>
-  </w:abstractNum>
-  <w:abstractNum w:abstractNumId="22" w15:restartNumberingAfterBreak="0">
-    <w:nsid w:val="635D1FEA"/>
-    <w:multiLevelType w:val="multilevel"/>
-    <w:tmpl w:val="13A28040"/>
-    <w:lvl w:ilvl="0">
-      <w:start w:val="1"/>
-      <w:numFmt w:val="decimal"/>
-      <w:lvlText w:val="%1."/>
-      <w:lvlJc w:val="left"/>
-      <w:pPr>
-        <w:ind w:left="360" w:hanging="360"/>
-      </w:pPr>
-    </w:lvl>
-    <w:lvl w:ilvl="1">
-      <w:start w:val="1"/>
-      <w:numFmt w:val="decimal"/>
-      <w:lvlText w:val="%1.%2."/>
-      <w:lvlJc w:val="left"/>
-      <w:pPr>
-        <w:ind w:left="792" w:hanging="432"/>
-      </w:pPr>
-    </w:lvl>
-    <w:lvl w:ilvl="2">
-      <w:start w:val="1"/>
-      <w:numFmt w:val="decimal"/>
-      <w:lvlText w:val="%1.%2.%3."/>
-      <w:lvlJc w:val="left"/>
-      <w:pPr>
-        <w:ind w:left="1224" w:hanging="504"/>
-      </w:pPr>
-    </w:lvl>
-    <w:lvl w:ilvl="3">
-      <w:start w:val="1"/>
-      <w:numFmt w:val="decimal"/>
-      <w:lvlText w:val="%1.%2.%3.%4."/>
-      <w:lvlJc w:val="left"/>
-      <w:pPr>
-        <w:ind w:left="1728" w:hanging="648"/>
-      </w:pPr>
-    </w:lvl>
-    <w:lvl w:ilvl="4">
-      <w:start w:val="1"/>
-      <w:numFmt w:val="decimal"/>
-      <w:lvlText w:val="%1.%2.%3.%4.%5."/>
-      <w:lvlJc w:val="left"/>
-      <w:pPr>
-        <w:ind w:left="2232" w:hanging="792"/>
-      </w:pPr>
-    </w:lvl>
-    <w:lvl w:ilvl="5">
-      <w:start w:val="1"/>
-      <w:numFmt w:val="decimal"/>
-      <w:lvlText w:val="%1.%2.%3.%4.%5.%6."/>
-      <w:lvlJc w:val="left"/>
-      <w:pPr>
-        <w:ind w:left="2736" w:hanging="936"/>
-      </w:pPr>
-    </w:lvl>
-    <w:lvl w:ilvl="6">
-      <w:start w:val="1"/>
-      <w:numFmt w:val="decimal"/>
-      <w:lvlText w:val="%1.%2.%3.%4.%5.%6.%7."/>
-      <w:lvlJc w:val="left"/>
-      <w:pPr>
-        <w:ind w:left="3240" w:hanging="1080"/>
-      </w:pPr>
-    </w:lvl>
-    <w:lvl w:ilvl="7">
-      <w:start w:val="1"/>
-      <w:numFmt w:val="decimal"/>
-      <w:lvlText w:val="%1.%2.%3.%4.%5.%6.%7.%8."/>
-      <w:lvlJc w:val="left"/>
-      <w:pPr>
-        <w:ind w:left="3744" w:hanging="1224"/>
-      </w:pPr>
-    </w:lvl>
-    <w:lvl w:ilvl="8">
-      <w:start w:val="1"/>
-      <w:numFmt w:val="decimal"/>
-      <w:lvlText w:val="%1.%2.%3.%4.%5.%6.%7.%8.%9."/>
-      <w:lvlJc w:val="left"/>
-      <w:pPr>
-        <w:ind w:left="4320" w:hanging="1440"/>
-      </w:pPr>
-    </w:lvl>
-  </w:abstractNum>
-  <w:abstractNum w:abstractNumId="23" w15:restartNumberingAfterBreak="0">
-    <w:nsid w:val="66F16620"/>
-    <w:multiLevelType w:val="multilevel"/>
-    <w:tmpl w:val="92960A8E"/>
-    <w:lvl w:ilvl="0">
-      <w:start w:val="1"/>
-      <w:numFmt w:val="decimal"/>
-      <w:lvlText w:val="%1."/>
-      <w:lvlJc w:val="left"/>
-      <w:pPr>
-        <w:ind w:left="360" w:hanging="360"/>
-      </w:pPr>
-    </w:lvl>
-    <w:lvl w:ilvl="1">
-      <w:start w:val="1"/>
-      <w:numFmt w:val="decimal"/>
-      <w:lvlText w:val="%1.%2."/>
-      <w:lvlJc w:val="left"/>
-      <w:pPr>
-        <w:ind w:left="792" w:hanging="432"/>
-      </w:pPr>
-    </w:lvl>
-    <w:lvl w:ilvl="2">
-      <w:start w:val="1"/>
-      <w:numFmt w:val="decimal"/>
-      <w:lvlText w:val="%1.%2.%3."/>
-      <w:lvlJc w:val="left"/>
-      <w:pPr>
-        <w:ind w:left="1224" w:hanging="504"/>
-      </w:pPr>
-    </w:lvl>
-    <w:lvl w:ilvl="3">
-      <w:start w:val="1"/>
-      <w:numFmt w:val="decimal"/>
-      <w:lvlText w:val="%1.%2.%3.%4."/>
-      <w:lvlJc w:val="left"/>
-      <w:pPr>
-        <w:ind w:left="1728" w:hanging="648"/>
-      </w:pPr>
-    </w:lvl>
-    <w:lvl w:ilvl="4">
-      <w:start w:val="1"/>
-      <w:numFmt w:val="decimal"/>
-      <w:lvlText w:val="%1.%2.%3.%4.%5."/>
-      <w:lvlJc w:val="left"/>
-      <w:pPr>
-        <w:ind w:left="2232" w:hanging="792"/>
-      </w:pPr>
-    </w:lvl>
-    <w:lvl w:ilvl="5">
-      <w:start w:val="1"/>
-      <w:numFmt w:val="decimal"/>
-      <w:lvlText w:val="%1.%2.%3.%4.%5.%6."/>
-      <w:lvlJc w:val="left"/>
-      <w:pPr>
-        <w:ind w:left="2736" w:hanging="936"/>
-      </w:pPr>
-    </w:lvl>
-    <w:lvl w:ilvl="6">
-      <w:start w:val="1"/>
-      <w:numFmt w:val="decimal"/>
-      <w:lvlText w:val="%1.%2.%3.%4.%5.%6.%7."/>
-      <w:lvlJc w:val="left"/>
-      <w:pPr>
-        <w:ind w:left="3240" w:hanging="1080"/>
-      </w:pPr>
-    </w:lvl>
-    <w:lvl w:ilvl="7">
-      <w:start w:val="1"/>
-      <w:numFmt w:val="decimal"/>
-      <w:lvlText w:val="%1.%2.%3.%4.%5.%6.%7.%8."/>
-      <w:lvlJc w:val="left"/>
-      <w:pPr>
-        <w:ind w:left="3744" w:hanging="1224"/>
-      </w:pPr>
-    </w:lvl>
-    <w:lvl w:ilvl="8">
-      <w:start w:val="1"/>
-      <w:numFmt w:val="decimal"/>
-      <w:lvlText w:val="%1.%2.%3.%4.%5.%6.%7.%8.%9."/>
-      <w:lvlJc w:val="left"/>
-      <w:pPr>
-        <w:ind w:left="4320" w:hanging="1440"/>
-      </w:pPr>
-    </w:lvl>
-  </w:abstractNum>
-  <w:abstractNum w:abstractNumId="24" w15:restartNumberingAfterBreak="0">
-    <w:nsid w:val="76F44708"/>
-    <w:multiLevelType w:val="multilevel"/>
-    <w:tmpl w:val="31C4A1B8"/>
-    <w:lvl w:ilvl="0">
-      <w:start w:val="1"/>
-      <w:numFmt w:val="decimal"/>
-      <w:lvlText w:val="%1."/>
-      <w:lvlJc w:val="left"/>
-      <w:pPr>
-        <w:ind w:left="360" w:hanging="360"/>
-      </w:pPr>
-    </w:lvl>
-    <w:lvl w:ilvl="1">
-      <w:start w:val="1"/>
-      <w:numFmt w:val="decimal"/>
-      <w:lvlText w:val="%1.%2."/>
-      <w:lvlJc w:val="left"/>
-      <w:pPr>
-        <w:ind w:left="792" w:hanging="432"/>
-      </w:pPr>
-    </w:lvl>
-    <w:lvl w:ilvl="2">
-      <w:start w:val="1"/>
-      <w:numFmt w:val="decimal"/>
-      <w:lvlText w:val="%1.%2.%3."/>
-      <w:lvlJc w:val="left"/>
-      <w:pPr>
-        <w:ind w:left="1224" w:hanging="504"/>
-      </w:pPr>
-    </w:lvl>
-    <w:lvl w:ilvl="3">
-      <w:start w:val="1"/>
-      <w:numFmt w:val="decimal"/>
-      <w:lvlText w:val="%1.%2.%3.%4."/>
-      <w:lvlJc w:val="left"/>
-      <w:pPr>
-        <w:ind w:left="1728" w:hanging="648"/>
-      </w:pPr>
-    </w:lvl>
-    <w:lvl w:ilvl="4">
-      <w:start w:val="1"/>
-      <w:numFmt w:val="decimal"/>
-      <w:lvlText w:val="%1.%2.%3.%4.%5."/>
-      <w:lvlJc w:val="left"/>
-      <w:pPr>
-        <w:ind w:left="2232" w:hanging="792"/>
-      </w:pPr>
-    </w:lvl>
-    <w:lvl w:ilvl="5">
-      <w:start w:val="1"/>
-      <w:numFmt w:val="decimal"/>
-      <w:lvlText w:val="%1.%2.%3.%4.%5.%6."/>
-      <w:lvlJc w:val="left"/>
-      <w:pPr>
-        <w:ind w:left="2736" w:hanging="936"/>
-      </w:pPr>
-    </w:lvl>
-    <w:lvl w:ilvl="6">
-      <w:start w:val="1"/>
-      <w:numFmt w:val="decimal"/>
-      <w:lvlText w:val="%1.%2.%3.%4.%5.%6.%7."/>
-      <w:lvlJc w:val="left"/>
-      <w:pPr>
-        <w:ind w:left="3240" w:hanging="1080"/>
-      </w:pPr>
-    </w:lvl>
-    <w:lvl w:ilvl="7">
-      <w:start w:val="1"/>
-      <w:numFmt w:val="decimal"/>
-      <w:lvlText w:val="%1.%2.%3.%4.%5.%6.%7.%8."/>
-      <w:lvlJc w:val="left"/>
-      <w:pPr>
-        <w:ind w:left="3744" w:hanging="1224"/>
-      </w:pPr>
-    </w:lvl>
-    <w:lvl w:ilvl="8">
-      <w:start w:val="1"/>
-      <w:numFmt w:val="decimal"/>
-      <w:lvlText w:val="%1.%2.%3.%4.%5.%6.%7.%8.%9."/>
-      <w:lvlJc w:val="left"/>
-      <w:pPr>
-        <w:ind w:left="4320" w:hanging="1440"/>
-      </w:pPr>
-    </w:lvl>
-  </w:abstractNum>
-  <w:abstractNum w:abstractNumId="25" w15:restartNumberingAfterBreak="0">
+  <w:abstractNum w:abstractNumId="3" w15:restartNumberingAfterBreak="0">
     <w:nsid w:val="78191783"/>
     <w:multiLevelType w:val="multilevel"/>
     <w:tmpl w:val="D4A095E4"/>
@@ -1893,172 +827,17 @@
       </w:pPr>
     </w:lvl>
   </w:abstractNum>
-  <w:abstractNum w:abstractNumId="26" w15:restartNumberingAfterBreak="0">
-    <w:nsid w:val="7ECB79CB"/>
-    <w:multiLevelType w:val="multilevel"/>
-    <w:tmpl w:val="CDF26E9E"/>
-    <w:lvl w:ilvl="0">
-      <w:start w:val="1"/>
-      <w:numFmt w:val="decimal"/>
-      <w:lvlText w:val="%1."/>
-      <w:lvlJc w:val="left"/>
-      <w:pPr>
-        <w:ind w:left="360" w:hanging="360"/>
-      </w:pPr>
-    </w:lvl>
-    <w:lvl w:ilvl="1">
-      <w:start w:val="1"/>
-      <w:numFmt w:val="decimal"/>
-      <w:lvlText w:val="%1.%2."/>
-      <w:lvlJc w:val="left"/>
-      <w:pPr>
-        <w:ind w:left="792" w:hanging="432"/>
-      </w:pPr>
-    </w:lvl>
-    <w:lvl w:ilvl="2">
-      <w:start w:val="1"/>
-      <w:numFmt w:val="decimal"/>
-      <w:lvlText w:val="%1.%2.%3."/>
-      <w:lvlJc w:val="left"/>
-      <w:pPr>
-        <w:ind w:left="1224" w:hanging="504"/>
-      </w:pPr>
-    </w:lvl>
-    <w:lvl w:ilvl="3">
-      <w:start w:val="1"/>
-      <w:numFmt w:val="decimal"/>
-      <w:lvlText w:val="%1.%2.%3.%4."/>
-      <w:lvlJc w:val="left"/>
-      <w:pPr>
-        <w:ind w:left="1728" w:hanging="648"/>
-      </w:pPr>
-    </w:lvl>
-    <w:lvl w:ilvl="4">
-      <w:start w:val="1"/>
-      <w:numFmt w:val="decimal"/>
-      <w:lvlText w:val="%1.%2.%3.%4.%5."/>
-      <w:lvlJc w:val="left"/>
-      <w:pPr>
-        <w:ind w:left="2232" w:hanging="792"/>
-      </w:pPr>
-    </w:lvl>
-    <w:lvl w:ilvl="5">
-      <w:start w:val="1"/>
-      <w:numFmt w:val="decimal"/>
-      <w:lvlText w:val="%1.%2.%3.%4.%5.%6."/>
-      <w:lvlJc w:val="left"/>
-      <w:pPr>
-        <w:ind w:left="2736" w:hanging="936"/>
-      </w:pPr>
-    </w:lvl>
-    <w:lvl w:ilvl="6">
-      <w:start w:val="1"/>
-      <w:numFmt w:val="decimal"/>
-      <w:lvlText w:val="%1.%2.%3.%4.%5.%6.%7."/>
-      <w:lvlJc w:val="left"/>
-      <w:pPr>
-        <w:ind w:left="3240" w:hanging="1080"/>
-      </w:pPr>
-    </w:lvl>
-    <w:lvl w:ilvl="7">
-      <w:start w:val="1"/>
-      <w:numFmt w:val="decimal"/>
-      <w:lvlText w:val="%1.%2.%3.%4.%5.%6.%7.%8."/>
-      <w:lvlJc w:val="left"/>
-      <w:pPr>
-        <w:ind w:left="3744" w:hanging="1224"/>
-      </w:pPr>
-    </w:lvl>
-    <w:lvl w:ilvl="8">
-      <w:start w:val="1"/>
-      <w:numFmt w:val="decimal"/>
-      <w:lvlText w:val="%1.%2.%3.%4.%5.%6.%7.%8.%9."/>
-      <w:lvlJc w:val="left"/>
-      <w:pPr>
-        <w:ind w:left="4320" w:hanging="1440"/>
-      </w:pPr>
-    </w:lvl>
-  </w:abstractNum>
-  <w:num w:numId="1" w16cid:durableId="1303920866">
-    <w:abstractNumId w:val="14"/>
+  <w:num w:numId="1" w16cid:durableId="1539315709">
+    <w:abstractNumId w:val="3"/>
   </w:num>
-  <w:num w:numId="2" w16cid:durableId="370619249">
-    <w:abstractNumId w:val="4"/>
-  </w:num>
-  <w:num w:numId="3" w16cid:durableId="1579317320">
-    <w:abstractNumId w:val="5"/>
-  </w:num>
-  <w:num w:numId="4" w16cid:durableId="227770361">
-    <w:abstractNumId w:val="6"/>
-  </w:num>
-  <w:num w:numId="5" w16cid:durableId="567961276">
-    <w:abstractNumId w:val="7"/>
-  </w:num>
-  <w:num w:numId="6" w16cid:durableId="445463846">
-    <w:abstractNumId w:val="9"/>
-  </w:num>
-  <w:num w:numId="7" w16cid:durableId="1839886680">
-    <w:abstractNumId w:val="0"/>
-  </w:num>
-  <w:num w:numId="8" w16cid:durableId="1598489038">
+  <w:num w:numId="2" w16cid:durableId="1375154319">
     <w:abstractNumId w:val="1"/>
   </w:num>
-  <w:num w:numId="9" w16cid:durableId="425031245">
+  <w:num w:numId="3" w16cid:durableId="489449184">
     <w:abstractNumId w:val="2"/>
   </w:num>
-  <w:num w:numId="10" w16cid:durableId="115832037">
-    <w:abstractNumId w:val="3"/>
-  </w:num>
-  <w:num w:numId="11" w16cid:durableId="550314296">
-    <w:abstractNumId w:val="8"/>
-  </w:num>
-  <w:num w:numId="12" w16cid:durableId="572743150">
-    <w:abstractNumId w:val="24"/>
-  </w:num>
-  <w:num w:numId="13" w16cid:durableId="1911959498">
-    <w:abstractNumId w:val="23"/>
-  </w:num>
-  <w:num w:numId="14" w16cid:durableId="1400664278">
-    <w:abstractNumId w:val="22"/>
-  </w:num>
-  <w:num w:numId="15" w16cid:durableId="797575161">
-    <w:abstractNumId w:val="21"/>
-  </w:num>
-  <w:num w:numId="16" w16cid:durableId="1332903906">
-    <w:abstractNumId w:val="15"/>
-  </w:num>
-  <w:num w:numId="17" w16cid:durableId="293290679">
-    <w:abstractNumId w:val="16"/>
-  </w:num>
-  <w:num w:numId="18" w16cid:durableId="204610571">
-    <w:abstractNumId w:val="26"/>
-  </w:num>
-  <w:num w:numId="19" w16cid:durableId="218170936">
-    <w:abstractNumId w:val="20"/>
-  </w:num>
-  <w:num w:numId="20" w16cid:durableId="1539315709">
-    <w:abstractNumId w:val="25"/>
-  </w:num>
-  <w:num w:numId="21" w16cid:durableId="684096350">
-    <w:abstractNumId w:val="13"/>
-  </w:num>
-  <w:num w:numId="22" w16cid:durableId="1375154319">
-    <w:abstractNumId w:val="17"/>
-  </w:num>
-  <w:num w:numId="23" w16cid:durableId="489449184">
-    <w:abstractNumId w:val="19"/>
-  </w:num>
-  <w:num w:numId="24" w16cid:durableId="701327074">
-    <w:abstractNumId w:val="12"/>
-  </w:num>
-  <w:num w:numId="25" w16cid:durableId="1360856025">
-    <w:abstractNumId w:val="18"/>
-  </w:num>
-  <w:num w:numId="26" w16cid:durableId="954285432">
-    <w:abstractNumId w:val="10"/>
-  </w:num>
-  <w:num w:numId="27" w16cid:durableId="1040326770">
-    <w:abstractNumId w:val="11"/>
+  <w:num w:numId="4" w16cid:durableId="1040326770">
+    <w:abstractNumId w:val="0"/>
     <w:lvlOverride w:ilvl="0">
       <w:startOverride w:val="1"/>
     </w:lvlOverride>
@@ -2087,168 +866,7 @@
       <w:startOverride w:val="1"/>
     </w:lvlOverride>
   </w:num>
-  <w:num w:numId="28" w16cid:durableId="1762405861">
-    <w:abstractNumId w:val="5"/>
-  </w:num>
-  <w:num w:numId="29" w16cid:durableId="760178621">
-    <w:abstractNumId w:val="4"/>
-  </w:num>
-  <w:num w:numId="30" w16cid:durableId="978923418">
-    <w:abstractNumId w:val="5"/>
-  </w:num>
-  <w:num w:numId="31" w16cid:durableId="1108351989">
-    <w:abstractNumId w:val="4"/>
-  </w:num>
-  <w:num w:numId="32" w16cid:durableId="490294833">
-    <w:abstractNumId w:val="5"/>
-  </w:num>
-  <w:num w:numId="33" w16cid:durableId="1725368627">
-    <w:abstractNumId w:val="4"/>
-  </w:num>
-  <w:num w:numId="34" w16cid:durableId="1704553982">
-    <w:abstractNumId w:val="5"/>
-  </w:num>
-  <w:num w:numId="35" w16cid:durableId="1516528894">
-    <w:abstractNumId w:val="4"/>
-  </w:num>
-  <w:num w:numId="36" w16cid:durableId="2071688804">
-    <w:abstractNumId w:val="5"/>
-  </w:num>
-  <w:num w:numId="37" w16cid:durableId="325011504">
-    <w:abstractNumId w:val="4"/>
-  </w:num>
-  <w:num w:numId="38" w16cid:durableId="1287083696">
-    <w:abstractNumId w:val="5"/>
-  </w:num>
-  <w:num w:numId="39" w16cid:durableId="1965960373">
-    <w:abstractNumId w:val="4"/>
-  </w:num>
-  <w:num w:numId="40" w16cid:durableId="729810025">
-    <w:abstractNumId w:val="5"/>
-  </w:num>
-  <w:num w:numId="41" w16cid:durableId="2092701493">
-    <w:abstractNumId w:val="4"/>
-  </w:num>
-  <w:num w:numId="42" w16cid:durableId="920138735">
-    <w:abstractNumId w:val="5"/>
-  </w:num>
-  <w:num w:numId="43" w16cid:durableId="1059474173">
-    <w:abstractNumId w:val="4"/>
-  </w:num>
-  <w:num w:numId="44" w16cid:durableId="1844276192">
-    <w:abstractNumId w:val="5"/>
-  </w:num>
-  <w:num w:numId="45" w16cid:durableId="389698456">
-    <w:abstractNumId w:val="4"/>
-  </w:num>
-  <w:num w:numId="46" w16cid:durableId="489832979">
-    <w:abstractNumId w:val="5"/>
-  </w:num>
-  <w:num w:numId="47" w16cid:durableId="367603789">
-    <w:abstractNumId w:val="4"/>
-  </w:num>
-  <w:num w:numId="48" w16cid:durableId="269245141">
-    <w:abstractNumId w:val="5"/>
-  </w:num>
-  <w:num w:numId="49" w16cid:durableId="978537157">
-    <w:abstractNumId w:val="4"/>
-  </w:num>
-  <w:num w:numId="50" w16cid:durableId="561136428">
-    <w:abstractNumId w:val="5"/>
-  </w:num>
-  <w:num w:numId="51" w16cid:durableId="900944866">
-    <w:abstractNumId w:val="4"/>
-  </w:num>
-  <w:num w:numId="52" w16cid:durableId="1934699805">
-    <w:abstractNumId w:val="5"/>
-  </w:num>
-  <w:num w:numId="53" w16cid:durableId="1360625332">
-    <w:abstractNumId w:val="4"/>
-  </w:num>
-  <w:num w:numId="54" w16cid:durableId="2092963627">
-    <w:abstractNumId w:val="5"/>
-  </w:num>
-  <w:num w:numId="55" w16cid:durableId="1740981304">
-    <w:abstractNumId w:val="4"/>
-  </w:num>
-  <w:num w:numId="56" w16cid:durableId="721175411">
-    <w:abstractNumId w:val="5"/>
-  </w:num>
-  <w:num w:numId="57" w16cid:durableId="632058754">
-    <w:abstractNumId w:val="4"/>
-  </w:num>
-  <w:num w:numId="58" w16cid:durableId="1364861216">
-    <w:abstractNumId w:val="5"/>
-  </w:num>
-  <w:num w:numId="59" w16cid:durableId="978849997">
-    <w:abstractNumId w:val="4"/>
-  </w:num>
-  <w:num w:numId="60" w16cid:durableId="1825464082">
-    <w:abstractNumId w:val="5"/>
-  </w:num>
-  <w:num w:numId="61" w16cid:durableId="2075469780">
-    <w:abstractNumId w:val="4"/>
-  </w:num>
-  <w:num w:numId="62" w16cid:durableId="1514614795">
-    <w:abstractNumId w:val="5"/>
-  </w:num>
-  <w:num w:numId="63" w16cid:durableId="977733203">
-    <w:abstractNumId w:val="4"/>
-  </w:num>
-  <w:num w:numId="64" w16cid:durableId="1187059038">
-    <w:abstractNumId w:val="5"/>
-  </w:num>
-  <w:num w:numId="65" w16cid:durableId="737674537">
-    <w:abstractNumId w:val="4"/>
-  </w:num>
-  <w:num w:numId="66" w16cid:durableId="694039682">
-    <w:abstractNumId w:val="5"/>
-  </w:num>
-  <w:num w:numId="67" w16cid:durableId="1836606376">
-    <w:abstractNumId w:val="4"/>
-  </w:num>
-  <w:num w:numId="68" w16cid:durableId="2005090669">
-    <w:abstractNumId w:val="5"/>
-  </w:num>
-  <w:num w:numId="69" w16cid:durableId="1016423530">
-    <w:abstractNumId w:val="4"/>
-  </w:num>
-  <w:num w:numId="70" w16cid:durableId="845099342">
-    <w:abstractNumId w:val="5"/>
-  </w:num>
-  <w:num w:numId="71" w16cid:durableId="972446678">
-    <w:abstractNumId w:val="4"/>
-  </w:num>
-  <w:num w:numId="72" w16cid:durableId="858395533">
-    <w:abstractNumId w:val="5"/>
-  </w:num>
-  <w:num w:numId="73" w16cid:durableId="2100055267">
-    <w:abstractNumId w:val="4"/>
-  </w:num>
-  <w:num w:numId="74" w16cid:durableId="1243370830">
-    <w:abstractNumId w:val="5"/>
-  </w:num>
-  <w:num w:numId="75" w16cid:durableId="1713573782">
-    <w:abstractNumId w:val="4"/>
-  </w:num>
-  <w:num w:numId="76" w16cid:durableId="427774492">
-    <w:abstractNumId w:val="5"/>
-  </w:num>
-  <w:num w:numId="77" w16cid:durableId="138620063">
-    <w:abstractNumId w:val="4"/>
-  </w:num>
-  <w:num w:numId="78" w16cid:durableId="864371666">
-    <w:abstractNumId w:val="5"/>
-  </w:num>
-  <w:num w:numId="79" w16cid:durableId="853035814">
-    <w:abstractNumId w:val="4"/>
-  </w:num>
-  <w:num w:numId="80" w16cid:durableId="869345075">
-    <w:abstractNumId w:val="5"/>
-  </w:num>
-  <w:num w:numId="81" w16cid:durableId="124390346">
-    <w:abstractNumId w:val="4"/>
-  </w:num>
+  <w:numIdMacAtCleanup w:val="4"/>
 </w:numbering>
 </file>
 
@@ -2622,7 +1240,7 @@
       <w:keepNext/>
       <w:keepLines/>
       <w:numPr>
-        <w:numId w:val="20"/>
+        <w:numId w:val="1"/>
       </w:numPr>
       <w:pBdr>
         <w:bottom w:val="single" w:sz="4" w:space="1" w:color="auto"/>
@@ -2654,7 +1272,7 @@
       <w:keepLines/>
       <w:numPr>
         <w:ilvl w:val="1"/>
-        <w:numId w:val="20"/>
+        <w:numId w:val="1"/>
       </w:numPr>
       <w:spacing w:before="200" w:after="0"/>
       <w:ind w:hanging="792"/>
@@ -2681,7 +1299,7 @@
       <w:keepLines/>
       <w:numPr>
         <w:ilvl w:val="2"/>
-        <w:numId w:val="20"/>
+        <w:numId w:val="1"/>
       </w:numPr>
       <w:spacing w:before="200" w:after="120"/>
       <w:ind w:left="709" w:hanging="709"/>
@@ -2707,7 +1325,7 @@
       <w:keepLines/>
       <w:numPr>
         <w:ilvl w:val="3"/>
-        <w:numId w:val="20"/>
+        <w:numId w:val="1"/>
       </w:numPr>
       <w:spacing w:before="200" w:after="0"/>
       <w:ind w:left="851" w:hanging="851"/>
@@ -2733,7 +1351,7 @@
       <w:keepLines/>
       <w:numPr>
         <w:ilvl w:val="4"/>
-        <w:numId w:val="20"/>
+        <w:numId w:val="1"/>
       </w:numPr>
       <w:spacing w:before="200" w:after="0"/>
       <w:ind w:left="993" w:hanging="993"/>
@@ -2757,7 +1375,7 @@
       <w:keepLines/>
       <w:numPr>
         <w:ilvl w:val="5"/>
-        <w:numId w:val="20"/>
+        <w:numId w:val="1"/>
       </w:numPr>
       <w:spacing w:before="200" w:after="0"/>
       <w:outlineLvl w:val="5"/>
@@ -2780,7 +1398,7 @@
       <w:keepLines/>
       <w:numPr>
         <w:ilvl w:val="6"/>
-        <w:numId w:val="20"/>
+        <w:numId w:val="1"/>
       </w:numPr>
       <w:spacing w:before="200" w:after="0"/>
       <w:outlineLvl w:val="6"/>
@@ -2803,7 +1421,7 @@
       <w:keepLines/>
       <w:numPr>
         <w:ilvl w:val="7"/>
-        <w:numId w:val="20"/>
+        <w:numId w:val="1"/>
       </w:numPr>
       <w:spacing w:before="200" w:after="0"/>
       <w:outlineLvl w:val="7"/>
@@ -2826,7 +1444,7 @@
       <w:keepLines/>
       <w:numPr>
         <w:ilvl w:val="8"/>
-        <w:numId w:val="20"/>
+        <w:numId w:val="1"/>
       </w:numPr>
       <w:spacing w:before="200" w:after="0"/>
       <w:outlineLvl w:val="8"/>
@@ -3090,11 +1708,15 @@
   <w:style w:type="paragraph" w:customStyle="1" w:styleId="ImageCaption">
     <w:name w:val="Image Caption"/>
     <w:basedOn w:val="Caption"/>
-    <w:rsid w:val="00A33FE1"/>
+    <w:rsid w:val="005C2FFD"/>
     <w:pPr>
       <w:widowControl w:val="0"/>
       <w:jc w:val="center"/>
     </w:pPr>
+    <w:rPr>
+      <w:i w:val="0"/>
+      <w:sz w:val="22"/>
+    </w:rPr>
   </w:style>
   <w:style w:type="paragraph" w:customStyle="1" w:styleId="Figure">
     <w:name w:val="Figure"/>
@@ -3197,7 +1819,7 @@
     <w:rsid w:val="005E0C3D"/>
     <w:pPr>
       <w:numPr>
-        <w:numId w:val="22"/>
+        <w:numId w:val="2"/>
       </w:numPr>
     </w:pPr>
   </w:style>
@@ -3208,7 +1830,7 @@
     <w:rsid w:val="005E0C3D"/>
     <w:pPr>
       <w:numPr>
-        <w:numId w:val="23"/>
+        <w:numId w:val="3"/>
       </w:numPr>
     </w:pPr>
   </w:style>

</xml_diff>

<commit_message>
minor update. still didnt find  making tof and tot
</commit_message>
<xml_diff>
--- a/template.docx
+++ b/template.docx
@@ -454,6 +454,46 @@
 <file path=word/numbering.xml><?xml version="1.0" encoding="utf-8"?>
 <w:numbering xmlns:wpc="http://schemas.microsoft.com/office/word/2010/wordprocessingCanvas" xmlns:cx="http://schemas.microsoft.com/office/drawing/2014/chartex" xmlns:cx1="http://schemas.microsoft.com/office/drawing/2015/9/8/chartex" xmlns:cx2="http://schemas.microsoft.com/office/drawing/2015/10/21/chartex" xmlns:cx3="http://schemas.microsoft.com/office/drawing/2016/5/9/chartex" xmlns:cx4="http://schemas.microsoft.com/office/drawing/2016/5/10/chartex" xmlns:cx5="http://schemas.microsoft.com/office/drawing/2016/5/11/chartex" xmlns:cx6="http://schemas.microsoft.com/office/drawing/2016/5/12/chartex" xmlns:cx7="http://schemas.microsoft.com/office/drawing/2016/5/13/chartex" xmlns:cx8="http://schemas.microsoft.com/office/drawing/2016/5/14/chartex" xmlns:mc="http://schemas.openxmlformats.org/markup-compatibility/2006" xmlns:aink="http://schemas.microsoft.com/office/drawing/2016/ink" xmlns:am3d="http://schemas.microsoft.com/office/drawing/2017/model3d" xmlns:o="urn:schemas-microsoft-com:office:office" xmlns:oel="http://schemas.microsoft.com/office/2019/extlst" xmlns:r="http://schemas.openxmlformats.org/officeDocument/2006/relationships" xmlns:m="http://schemas.openxmlformats.org/officeDocument/2006/math" xmlns:v="urn:schemas-microsoft-com:vml" xmlns:wp14="http://schemas.microsoft.com/office/word/2010/wordprocessingDrawing" xmlns:wp="http://schemas.openxmlformats.org/drawingml/2006/wordprocessingDrawing" xmlns:w10="urn:schemas-microsoft-com:office:word" xmlns:w="http://schemas.openxmlformats.org/wordprocessingml/2006/main" xmlns:w14="http://schemas.microsoft.com/office/word/2010/wordml" xmlns:w15="http://schemas.microsoft.com/office/word/2012/wordml" xmlns:w16cex="http://schemas.microsoft.com/office/word/2018/wordml/cex" xmlns:w16cid="http://schemas.microsoft.com/office/word/2016/wordml/cid" xmlns:w16="http://schemas.microsoft.com/office/word/2018/wordml" xmlns:w16du="http://schemas.microsoft.com/office/word/2023/wordml/word16du" xmlns:w16sdtdh="http://schemas.microsoft.com/office/word/2020/wordml/sdtdatahash" xmlns:w16se="http://schemas.microsoft.com/office/word/2015/wordml/symex" xmlns:wpg="http://schemas.microsoft.com/office/word/2010/wordprocessingGroup" xmlns:wpi="http://schemas.microsoft.com/office/word/2010/wordprocessingInk" xmlns:wne="http://schemas.microsoft.com/office/word/2006/wordml" xmlns:wps="http://schemas.microsoft.com/office/word/2010/wordprocessingShape" mc:Ignorable="w14 w15 w16se w16cid w16 w16cex w16sdtdh wp14">
   <w:abstractNum w:abstractNumId="0" w15:restartNumberingAfterBreak="0">
+    <w:nsid w:val="FFFFFF80"/>
+    <w:multiLevelType w:val="singleLevel"/>
+    <w:tmpl w:val="B524CB86"/>
+    <w:lvl w:ilvl="0">
+      <w:start w:val="1"/>
+      <w:numFmt w:val="bullet"/>
+      <w:lvlText w:val=""/>
+      <w:lvlJc w:val="left"/>
+      <w:pPr>
+        <w:tabs>
+          <w:tab w:val="num" w:pos="1800"/>
+        </w:tabs>
+        <w:ind w:left="1800" w:hanging="360"/>
+      </w:pPr>
+      <w:rPr>
+        <w:rFonts w:ascii="Symbol" w:hAnsi="Symbol" w:hint="default"/>
+      </w:rPr>
+    </w:lvl>
+  </w:abstractNum>
+  <w:abstractNum w:abstractNumId="1" w15:restartNumberingAfterBreak="0">
+    <w:nsid w:val="FFFFFF81"/>
+    <w:multiLevelType w:val="singleLevel"/>
+    <w:tmpl w:val="12CA2610"/>
+    <w:lvl w:ilvl="0">
+      <w:start w:val="1"/>
+      <w:numFmt w:val="bullet"/>
+      <w:lvlText w:val=""/>
+      <w:lvlJc w:val="left"/>
+      <w:pPr>
+        <w:tabs>
+          <w:tab w:val="num" w:pos="1440"/>
+        </w:tabs>
+        <w:ind w:left="1440" w:hanging="360"/>
+      </w:pPr>
+      <w:rPr>
+        <w:rFonts w:ascii="Symbol" w:hAnsi="Symbol" w:hint="default"/>
+      </w:rPr>
+    </w:lvl>
+  </w:abstractNum>
+  <w:abstractNum w:abstractNumId="2" w15:restartNumberingAfterBreak="0">
     <w:nsid w:val="00A99411"/>
     <w:multiLevelType w:val="multilevel"/>
     <w:tmpl w:val="8FAE86BC"/>
@@ -539,7 +579,7 @@
       </w:pPr>
     </w:lvl>
   </w:abstractNum>
-  <w:abstractNum w:abstractNumId="1" w15:restartNumberingAfterBreak="0">
+  <w:abstractNum w:abstractNumId="3" w15:restartNumberingAfterBreak="0">
     <w:nsid w:val="25B42E34"/>
     <w:multiLevelType w:val="multilevel"/>
     <w:tmpl w:val="040C001D"/>
@@ -645,7 +685,7 @@
       </w:pPr>
     </w:lvl>
   </w:abstractNum>
-  <w:abstractNum w:abstractNumId="2" w15:restartNumberingAfterBreak="0">
+  <w:abstractNum w:abstractNumId="4" w15:restartNumberingAfterBreak="0">
     <w:nsid w:val="324A70B7"/>
     <w:multiLevelType w:val="multilevel"/>
     <w:tmpl w:val="4B88F872"/>
@@ -732,7 +772,7 @@
       </w:pPr>
     </w:lvl>
   </w:abstractNum>
-  <w:abstractNum w:abstractNumId="3" w15:restartNumberingAfterBreak="0">
+  <w:abstractNum w:abstractNumId="5" w15:restartNumberingAfterBreak="0">
     <w:nsid w:val="78191783"/>
     <w:multiLevelType w:val="multilevel"/>
     <w:tmpl w:val="D4A095E4"/>
@@ -828,16 +868,16 @@
     </w:lvl>
   </w:abstractNum>
   <w:num w:numId="1" w16cid:durableId="1539315709">
+    <w:abstractNumId w:val="5"/>
+  </w:num>
+  <w:num w:numId="2" w16cid:durableId="1375154319">
     <w:abstractNumId w:val="3"/>
   </w:num>
-  <w:num w:numId="2" w16cid:durableId="1375154319">
-    <w:abstractNumId w:val="1"/>
-  </w:num>
   <w:num w:numId="3" w16cid:durableId="489449184">
-    <w:abstractNumId w:val="2"/>
+    <w:abstractNumId w:val="4"/>
   </w:num>
   <w:num w:numId="4" w16cid:durableId="1040326770">
-    <w:abstractNumId w:val="0"/>
+    <w:abstractNumId w:val="2"/>
     <w:lvlOverride w:ilvl="0">
       <w:startOverride w:val="1"/>
     </w:lvlOverride>
@@ -865,6 +905,18 @@
     <w:lvlOverride w:ilvl="8">
       <w:startOverride w:val="1"/>
     </w:lvlOverride>
+  </w:num>
+  <w:num w:numId="5" w16cid:durableId="2098596915">
+    <w:abstractNumId w:val="1"/>
+  </w:num>
+  <w:num w:numId="6" w16cid:durableId="1869832789">
+    <w:abstractNumId w:val="0"/>
+  </w:num>
+  <w:num w:numId="7" w16cid:durableId="717389665">
+    <w:abstractNumId w:val="1"/>
+  </w:num>
+  <w:num w:numId="8" w16cid:durableId="580869051">
+    <w:abstractNumId w:val="0"/>
   </w:num>
   <w:numIdMacAtCleanup w:val="4"/>
 </w:numbering>
@@ -1708,7 +1760,7 @@
   <w:style w:type="paragraph" w:customStyle="1" w:styleId="ImageCaption">
     <w:name w:val="Image Caption"/>
     <w:basedOn w:val="Caption"/>
-    <w:rsid w:val="005C2FFD"/>
+    <w:rsid w:val="001A5F16"/>
     <w:pPr>
       <w:widowControl w:val="0"/>
       <w:jc w:val="center"/>

</xml_diff>